<commit_message>
add datasets in 15/05/2021
</commit_message>
<xml_diff>
--- a/doc/36104_Assessment3.docx
+++ b/doc/36104_Assessment3.docx
@@ -1,6 +1,6 @@
 
 <file path=word/document.xml><?xml version="1.0" encoding="utf-8"?>
-<w:document xmlns:wpc="http://schemas.microsoft.com/office/word/2010/wordprocessingCanvas" xmlns:cx="http://schemas.microsoft.com/office/drawing/2014/chartex" xmlns:cx1="http://schemas.microsoft.com/office/drawing/2015/9/8/chartex" xmlns:cx2="http://schemas.microsoft.com/office/drawing/2015/10/21/chartex" xmlns:cx3="http://schemas.microsoft.com/office/drawing/2016/5/9/chartex" xmlns:cx4="http://schemas.microsoft.com/office/drawing/2016/5/10/chartex" xmlns:cx5="http://schemas.microsoft.com/office/drawing/2016/5/11/chartex" xmlns:cx6="http://schemas.microsoft.com/office/drawing/2016/5/12/chartex" xmlns:cx7="http://schemas.microsoft.com/office/drawing/2016/5/13/chartex" xmlns:cx8="http://schemas.microsoft.com/office/drawing/2016/5/14/chartex" xmlns:mc="http://schemas.openxmlformats.org/markup-compatibility/2006" xmlns:aink="http://schemas.microsoft.com/office/drawing/2016/ink" xmlns:am3d="http://schemas.microsoft.com/office/drawing/2017/model3d" xmlns:o="urn:schemas-microsoft-com:office:office" xmlns:r="http://schemas.openxmlformats.org/officeDocument/2006/relationships" xmlns:m="http://schemas.openxmlformats.org/officeDocument/2006/math" xmlns:v="urn:schemas-microsoft-com:vml" xmlns:wp14="http://schemas.microsoft.com/office/word/2010/wordprocessingDrawing" xmlns:wp="http://schemas.openxmlformats.org/drawingml/2006/wordprocessingDrawing" xmlns:w10="urn:schemas-microsoft-com:office:word" xmlns:w="http://schemas.openxmlformats.org/wordprocessingml/2006/main" xmlns:w14="http://schemas.microsoft.com/office/word/2010/wordml" xmlns:w15="http://schemas.microsoft.com/office/word/2012/wordml" xmlns:w16cex="http://schemas.microsoft.com/office/word/2018/wordml/cex" xmlns:w16cid="http://schemas.microsoft.com/office/word/2016/wordml/cid" xmlns:w16="http://schemas.microsoft.com/office/word/2018/wordml" xmlns:w16sdtdh="http://schemas.microsoft.com/office/word/2020/wordml/sdtdatahash" xmlns:w16se="http://schemas.microsoft.com/office/word/2015/wordml/symex" xmlns:wpg="http://schemas.microsoft.com/office/word/2010/wordprocessingGroup" xmlns:wpi="http://schemas.microsoft.com/office/word/2010/wordprocessingInk" xmlns:wne="http://schemas.microsoft.com/office/word/2006/wordml" xmlns:wps="http://schemas.microsoft.com/office/word/2010/wordprocessingShape" mc:Ignorable="w14 w15 w16se w16cid w16 w16cex w16sdtdh wp14">
+<w:document xmlns:wpc="http://schemas.microsoft.com/office/word/2010/wordprocessingCanvas" xmlns:cx="http://schemas.microsoft.com/office/drawing/2014/chartex" xmlns:cx1="http://schemas.microsoft.com/office/drawing/2015/9/8/chartex" xmlns:cx2="http://schemas.microsoft.com/office/drawing/2015/10/21/chartex" xmlns:cx3="http://schemas.microsoft.com/office/drawing/2016/5/9/chartex" xmlns:cx4="http://schemas.microsoft.com/office/drawing/2016/5/10/chartex" xmlns:cx5="http://schemas.microsoft.com/office/drawing/2016/5/11/chartex" xmlns:cx6="http://schemas.microsoft.com/office/drawing/2016/5/12/chartex" xmlns:cx7="http://schemas.microsoft.com/office/drawing/2016/5/13/chartex" xmlns:cx8="http://schemas.microsoft.com/office/drawing/2016/5/14/chartex" xmlns:mc="http://schemas.openxmlformats.org/markup-compatibility/2006" xmlns:aink="http://schemas.microsoft.com/office/drawing/2016/ink" xmlns:am3d="http://schemas.microsoft.com/office/drawing/2017/model3d" xmlns:o="urn:schemas-microsoft-com:office:office" xmlns:r="http://schemas.openxmlformats.org/officeDocument/2006/relationships" xmlns:m="http://schemas.openxmlformats.org/officeDocument/2006/math" xmlns:v="urn:schemas-microsoft-com:vml" xmlns:wp14="http://schemas.microsoft.com/office/word/2010/wordprocessingDrawing" xmlns:wp="http://schemas.openxmlformats.org/drawingml/2006/wordprocessingDrawing" xmlns:w10="urn:schemas-microsoft-com:office:word" xmlns:w="http://schemas.openxmlformats.org/wordprocessingml/2006/main" xmlns:w14="http://schemas.microsoft.com/office/word/2010/wordml" xmlns:w15="http://schemas.microsoft.com/office/word/2012/wordml" xmlns:w16cex="http://schemas.microsoft.com/office/word/2018/wordml/cex" xmlns:w16cid="http://schemas.microsoft.com/office/word/2016/wordml/cid" xmlns:w16="http://schemas.microsoft.com/office/word/2018/wordml" xmlns:w16se="http://schemas.microsoft.com/office/word/2015/wordml/symex" xmlns:wpg="http://schemas.microsoft.com/office/word/2010/wordprocessingGroup" xmlns:wpi="http://schemas.microsoft.com/office/word/2010/wordprocessingInk" xmlns:wne="http://schemas.microsoft.com/office/word/2006/wordml" xmlns:wps="http://schemas.microsoft.com/office/word/2010/wordprocessingShape" mc:Ignorable="w14 w15 w16se w16cid w16 w16cex wp14">
   <w:body>
     <w:p>
       <w:pPr>
@@ -66,7 +66,7 @@
         </w:rPr>
         <w:t xml:space="preserve"> the vaccination(s) performance of different countries from various brands after the international vaccination coverage. In order to provide a cross comparison on Covid-19 pandemic data and vaccination status, data are collected from 2 different resources, World Health Organization (url: </w:t>
       </w:r>
-      <w:hyperlink r:id="rId4" w:history="1">
+      <w:hyperlink r:id="rId5" w:history="1">
         <w:r>
           <w:rPr>
             <w:rStyle w:val="Hyperlink"/>
@@ -81,7 +81,7 @@
         </w:rPr>
         <w:t xml:space="preserve">) and Our World In Data (url: </w:t>
       </w:r>
-      <w:hyperlink r:id="rId5" w:history="1">
+      <w:hyperlink r:id="rId6" w:history="1">
         <w:r>
           <w:rPr>
             <w:rStyle w:val="Hyperlink"/>
@@ -102,7 +102,7 @@
         </w:rPr>
         <w:t xml:space="preserve">For geographic map, the shape files are carried from World Map of Harvard College (url: </w:t>
       </w:r>
-      <w:hyperlink r:id="rId6" w:history="1">
+      <w:hyperlink r:id="rId7" w:history="1">
         <w:r>
           <w:rPr>
             <w:rStyle w:val="Hyperlink"/>
@@ -140,9 +140,6 @@
     <w:p>
       <w:pPr>
         <w:pStyle w:val="Subtitle"/>
-        <w:rPr>
-          <w:lang w:val="en-AU"/>
-        </w:rPr>
       </w:pPr>
       <w:r>
         <w:rPr>
@@ -157,6 +154,1347 @@
           <w:lang w:val="en-AU"/>
         </w:rPr>
       </w:pPr>
+      <w:r>
+        <w:rPr>
+          <w:lang w:val="en-AU"/>
+        </w:rPr>
+        <w:t xml:space="preserve">Data set identified and cleaned. </w:t>
+      </w:r>
+    </w:p>
+    <w:p>
+      <w:pPr>
+        <w:rPr>
+          <w:lang w:val="en-AU"/>
+        </w:rPr>
+      </w:pPr>
+      <w:r>
+        <w:rPr>
+          <w:lang w:val="en-AU"/>
+        </w:rPr>
+        <w:t xml:space="preserve">The datasets for the project have been extracted from various public sources. </w:t>
+      </w:r>
+    </w:p>
+    <w:tbl>
+      <w:tblPr>
+        <w:tblStyle w:val="TableGrid"/>
+        <w:tblW w:w="5000" w:type="pct"/>
+        <w:tblLook w:val="04A0" w:firstRow="1" w:lastRow="0" w:firstColumn="1" w:lastColumn="0" w:noHBand="0" w:noVBand="1"/>
+      </w:tblPr>
+      <w:tblGrid>
+        <w:gridCol w:w="1772"/>
+        <w:gridCol w:w="1920"/>
+        <w:gridCol w:w="1397"/>
+        <w:gridCol w:w="3541"/>
+      </w:tblGrid>
+      <w:tr>
+        <w:tc>
+          <w:tcPr>
+            <w:tcW w:w="1065" w:type="pct"/>
+          </w:tcPr>
+          <w:p>
+            <w:pPr>
+              <w:rPr>
+                <w:lang w:val="en-AU"/>
+              </w:rPr>
+            </w:pPr>
+            <w:r>
+              <w:rPr>
+                <w:lang w:val="en-AU"/>
+              </w:rPr>
+              <w:t>Source</w:t>
+            </w:r>
+          </w:p>
+        </w:tc>
+        <w:tc>
+          <w:tcPr>
+            <w:tcW w:w="1150" w:type="pct"/>
+          </w:tcPr>
+          <w:p>
+            <w:pPr>
+              <w:rPr>
+                <w:lang w:val="en-AU"/>
+              </w:rPr>
+            </w:pPr>
+            <w:r>
+              <w:rPr>
+                <w:lang w:val="en-AU"/>
+              </w:rPr>
+              <w:t xml:space="preserve">File Name </w:t>
+            </w:r>
+          </w:p>
+        </w:tc>
+        <w:tc>
+          <w:tcPr>
+            <w:tcW w:w="821" w:type="pct"/>
+          </w:tcPr>
+          <w:p>
+            <w:pPr>
+              <w:rPr>
+                <w:lang w:val="en-AU"/>
+              </w:rPr>
+            </w:pPr>
+            <w:r>
+              <w:rPr>
+                <w:lang w:val="en-AU"/>
+              </w:rPr>
+              <w:t>Observations Counts</w:t>
+            </w:r>
+          </w:p>
+        </w:tc>
+        <w:tc>
+          <w:tcPr>
+            <w:tcW w:w="1964" w:type="pct"/>
+          </w:tcPr>
+          <w:p>
+            <w:pPr>
+              <w:rPr>
+                <w:lang w:val="en-AU"/>
+              </w:rPr>
+            </w:pPr>
+            <w:r>
+              <w:rPr>
+                <w:lang w:val="en-AU"/>
+              </w:rPr>
+              <w:t xml:space="preserve">Missing Values </w:t>
+            </w:r>
+            <w:r>
+              <w:rPr>
+                <w:lang w:val="en-AU"/>
+              </w:rPr>
+              <w:t>Percentage</w:t>
+            </w:r>
+            <w:r>
+              <w:rPr>
+                <w:lang w:val="en-AU"/>
+              </w:rPr>
+              <w:t xml:space="preserve"> (Vaccination related)</w:t>
+            </w:r>
+          </w:p>
+        </w:tc>
+      </w:tr>
+      <w:tr>
+        <w:tc>
+          <w:tcPr>
+            <w:tcW w:w="1065" w:type="pct"/>
+          </w:tcPr>
+          <w:p>
+            <w:pPr>
+              <w:rPr>
+                <w:lang w:val="en-AU"/>
+              </w:rPr>
+            </w:pPr>
+            <w:r>
+              <w:rPr>
+                <w:lang w:val="en-AU"/>
+              </w:rPr>
+              <w:t>OWID</w:t>
+            </w:r>
+            <w:r>
+              <w:rPr>
+                <w:lang w:val="en-AU"/>
+              </w:rPr>
+              <w:t xml:space="preserve"> </w:t>
+            </w:r>
+            <w:r>
+              <w:rPr>
+                <w:lang w:val="en-AU"/>
+              </w:rPr>
+              <w:t xml:space="preserve">(Our World </w:t>
+            </w:r>
+            <w:r>
+              <w:rPr>
+                <w:lang w:val="en-AU"/>
+              </w:rPr>
+              <w:t>i</w:t>
+            </w:r>
+            <w:r>
+              <w:rPr>
+                <w:lang w:val="en-AU"/>
+              </w:rPr>
+              <w:t>n Data)</w:t>
+            </w:r>
+          </w:p>
+        </w:tc>
+        <w:tc>
+          <w:tcPr>
+            <w:tcW w:w="1150" w:type="pct"/>
+          </w:tcPr>
+          <w:p>
+            <w:pPr>
+              <w:rPr>
+                <w:lang w:val="en-AU"/>
+              </w:rPr>
+            </w:pPr>
+            <w:r>
+              <w:rPr>
+                <w:lang w:val="en-AU"/>
+              </w:rPr>
+              <w:t>vaccinations.csv</w:t>
+            </w:r>
+          </w:p>
+        </w:tc>
+        <w:tc>
+          <w:tcPr>
+            <w:tcW w:w="821" w:type="pct"/>
+          </w:tcPr>
+          <w:p>
+            <w:r>
+              <w:t>16545</w:t>
+            </w:r>
+          </w:p>
+        </w:tc>
+        <w:tc>
+          <w:tcPr>
+            <w:tcW w:w="1964" w:type="pct"/>
+          </w:tcPr>
+          <w:p>
+            <w:pPr>
+              <w:pStyle w:val="ListParagraph"/>
+              <w:numPr>
+                <w:ilvl w:val="0"/>
+                <w:numId w:val="1"/>
+              </w:numPr>
+              <w:rPr>
+                <w:lang w:val="en-AU"/>
+              </w:rPr>
+            </w:pPr>
+            <w:r>
+              <w:rPr>
+                <w:lang w:val="en-AU"/>
+              </w:rPr>
+              <w:t>Location: 0</w:t>
+            </w:r>
+          </w:p>
+          <w:p>
+            <w:pPr>
+              <w:pStyle w:val="ListParagraph"/>
+              <w:numPr>
+                <w:ilvl w:val="0"/>
+                <w:numId w:val="1"/>
+              </w:numPr>
+              <w:rPr>
+                <w:lang w:val="en-AU"/>
+              </w:rPr>
+            </w:pPr>
+            <w:r>
+              <w:rPr>
+                <w:lang w:val="en-AU"/>
+              </w:rPr>
+              <w:t>Date: 0</w:t>
+            </w:r>
+          </w:p>
+          <w:p>
+            <w:pPr>
+              <w:pStyle w:val="ListParagraph"/>
+              <w:numPr>
+                <w:ilvl w:val="0"/>
+                <w:numId w:val="1"/>
+              </w:numPr>
+              <w:rPr>
+                <w:lang w:val="en-AU"/>
+              </w:rPr>
+            </w:pPr>
+            <w:proofErr w:type="spellStart"/>
+            <w:r>
+              <w:rPr>
+                <w:lang w:val="en-AU"/>
+              </w:rPr>
+              <w:t>Total_vaccinations</w:t>
+            </w:r>
+            <w:proofErr w:type="spellEnd"/>
+            <w:r>
+              <w:rPr>
+                <w:lang w:val="en-AU"/>
+              </w:rPr>
+              <w:t>: 37.8%</w:t>
+            </w:r>
+          </w:p>
+          <w:p>
+            <w:pPr>
+              <w:pStyle w:val="ListParagraph"/>
+              <w:numPr>
+                <w:ilvl w:val="0"/>
+                <w:numId w:val="1"/>
+              </w:numPr>
+              <w:rPr>
+                <w:lang w:val="en-AU"/>
+              </w:rPr>
+            </w:pPr>
+            <w:proofErr w:type="spellStart"/>
+            <w:r>
+              <w:rPr>
+                <w:lang w:val="en-AU"/>
+              </w:rPr>
+              <w:t>People_vaccinated</w:t>
+            </w:r>
+            <w:proofErr w:type="spellEnd"/>
+            <w:r>
+              <w:rPr>
+                <w:lang w:val="en-AU"/>
+              </w:rPr>
+              <w:t>: 41.8%</w:t>
+            </w:r>
+          </w:p>
+        </w:tc>
+      </w:tr>
+      <w:tr>
+        <w:tc>
+          <w:tcPr>
+            <w:tcW w:w="1065" w:type="pct"/>
+          </w:tcPr>
+          <w:p>
+            <w:pPr>
+              <w:rPr>
+                <w:lang w:val="en-AU"/>
+              </w:rPr>
+            </w:pPr>
+          </w:p>
+        </w:tc>
+        <w:tc>
+          <w:tcPr>
+            <w:tcW w:w="1150" w:type="pct"/>
+          </w:tcPr>
+          <w:p>
+            <w:pPr>
+              <w:rPr>
+                <w:lang w:val="en-AU"/>
+              </w:rPr>
+            </w:pPr>
+            <w:r>
+              <w:rPr>
+                <w:lang w:val="en-AU"/>
+              </w:rPr>
+              <w:t>owid-covid-data.csv</w:t>
+            </w:r>
+          </w:p>
+        </w:tc>
+        <w:tc>
+          <w:tcPr>
+            <w:tcW w:w="821" w:type="pct"/>
+          </w:tcPr>
+          <w:p>
+            <w:pPr>
+              <w:rPr>
+                <w:lang w:val="en-AU"/>
+              </w:rPr>
+            </w:pPr>
+            <w:r>
+              <w:rPr>
+                <w:lang w:val="en-AU"/>
+              </w:rPr>
+              <w:t>84097</w:t>
+            </w:r>
+          </w:p>
+        </w:tc>
+        <w:tc>
+          <w:tcPr>
+            <w:tcW w:w="1964" w:type="pct"/>
+          </w:tcPr>
+          <w:p>
+            <w:pPr>
+              <w:pStyle w:val="ListParagraph"/>
+              <w:numPr>
+                <w:ilvl w:val="0"/>
+                <w:numId w:val="2"/>
+              </w:numPr>
+              <w:rPr>
+                <w:lang w:val="en-AU"/>
+              </w:rPr>
+            </w:pPr>
+            <w:r>
+              <w:rPr>
+                <w:lang w:val="en-AU"/>
+              </w:rPr>
+              <w:t>Location: 0</w:t>
+            </w:r>
+          </w:p>
+          <w:p>
+            <w:pPr>
+              <w:pStyle w:val="ListParagraph"/>
+              <w:numPr>
+                <w:ilvl w:val="0"/>
+                <w:numId w:val="2"/>
+              </w:numPr>
+              <w:rPr>
+                <w:lang w:val="en-AU"/>
+              </w:rPr>
+            </w:pPr>
+            <w:r>
+              <w:rPr>
+                <w:lang w:val="en-AU"/>
+              </w:rPr>
+              <w:t>Date: 0</w:t>
+            </w:r>
+          </w:p>
+          <w:p>
+            <w:pPr>
+              <w:pStyle w:val="ListParagraph"/>
+              <w:numPr>
+                <w:ilvl w:val="0"/>
+                <w:numId w:val="2"/>
+              </w:numPr>
+              <w:rPr>
+                <w:lang w:val="en-AU"/>
+              </w:rPr>
+            </w:pPr>
+            <w:proofErr w:type="spellStart"/>
+            <w:r>
+              <w:rPr>
+                <w:lang w:val="en-AU"/>
+              </w:rPr>
+              <w:t>Total_cases</w:t>
+            </w:r>
+            <w:proofErr w:type="spellEnd"/>
+            <w:r>
+              <w:rPr>
+                <w:lang w:val="en-AU"/>
+              </w:rPr>
+              <w:t>: 2.4</w:t>
+            </w:r>
+            <w:r>
+              <w:rPr>
+                <w:lang w:val="en-AU"/>
+              </w:rPr>
+              <w:t>%</w:t>
+            </w:r>
+          </w:p>
+          <w:p>
+            <w:pPr>
+              <w:pStyle w:val="ListParagraph"/>
+              <w:numPr>
+                <w:ilvl w:val="0"/>
+                <w:numId w:val="2"/>
+              </w:numPr>
+              <w:rPr>
+                <w:lang w:val="en-AU"/>
+              </w:rPr>
+            </w:pPr>
+            <w:proofErr w:type="spellStart"/>
+            <w:r>
+              <w:rPr>
+                <w:lang w:val="en-AU"/>
+              </w:rPr>
+              <w:t>New_cases</w:t>
+            </w:r>
+            <w:proofErr w:type="spellEnd"/>
+            <w:r>
+              <w:rPr>
+                <w:lang w:val="en-AU"/>
+              </w:rPr>
+              <w:t>: 2.4</w:t>
+            </w:r>
+            <w:r>
+              <w:rPr>
+                <w:lang w:val="en-AU"/>
+              </w:rPr>
+              <w:t>%</w:t>
+            </w:r>
+          </w:p>
+          <w:p>
+            <w:pPr>
+              <w:pStyle w:val="ListParagraph"/>
+              <w:numPr>
+                <w:ilvl w:val="0"/>
+                <w:numId w:val="2"/>
+              </w:numPr>
+              <w:rPr>
+                <w:lang w:val="en-AU"/>
+              </w:rPr>
+            </w:pPr>
+            <w:proofErr w:type="spellStart"/>
+            <w:r>
+              <w:rPr>
+                <w:lang w:val="en-AU"/>
+              </w:rPr>
+              <w:t>Total_vaccinations</w:t>
+            </w:r>
+            <w:proofErr w:type="spellEnd"/>
+            <w:r>
+              <w:rPr>
+                <w:lang w:val="en-AU"/>
+              </w:rPr>
+              <w:t>: 89%</w:t>
+            </w:r>
+          </w:p>
+          <w:p>
+            <w:pPr>
+              <w:pStyle w:val="ListParagraph"/>
+              <w:numPr>
+                <w:ilvl w:val="0"/>
+                <w:numId w:val="2"/>
+              </w:numPr>
+              <w:rPr>
+                <w:lang w:val="en-AU"/>
+              </w:rPr>
+            </w:pPr>
+            <w:proofErr w:type="spellStart"/>
+            <w:r>
+              <w:rPr>
+                <w:lang w:val="en-AU"/>
+              </w:rPr>
+              <w:t>People_vaccinated</w:t>
+            </w:r>
+            <w:proofErr w:type="spellEnd"/>
+            <w:r>
+              <w:rPr>
+                <w:lang w:val="en-AU"/>
+              </w:rPr>
+              <w:t>: 90%</w:t>
+            </w:r>
+          </w:p>
+          <w:p>
+            <w:pPr>
+              <w:pStyle w:val="ListParagraph"/>
+              <w:numPr>
+                <w:ilvl w:val="0"/>
+                <w:numId w:val="2"/>
+              </w:numPr>
+              <w:rPr>
+                <w:lang w:val="en-AU"/>
+              </w:rPr>
+            </w:pPr>
+            <w:r>
+              <w:rPr>
+                <w:lang w:val="en-AU"/>
+              </w:rPr>
+              <w:t>Population: 0.64</w:t>
+            </w:r>
+          </w:p>
+          <w:p>
+            <w:pPr>
+              <w:pStyle w:val="ListParagraph"/>
+              <w:numPr>
+                <w:ilvl w:val="0"/>
+                <w:numId w:val="2"/>
+              </w:numPr>
+              <w:rPr>
+                <w:lang w:val="en-AU"/>
+              </w:rPr>
+            </w:pPr>
+            <w:proofErr w:type="spellStart"/>
+            <w:r>
+              <w:rPr>
+                <w:lang w:val="en-AU"/>
+              </w:rPr>
+              <w:t>Gdp_per_capita</w:t>
+            </w:r>
+            <w:proofErr w:type="spellEnd"/>
+            <w:r>
+              <w:rPr>
+                <w:lang w:val="en-AU"/>
+              </w:rPr>
+              <w:t>: 9.5%</w:t>
+            </w:r>
+          </w:p>
+          <w:p>
+            <w:pPr>
+              <w:pStyle w:val="ListParagraph"/>
+              <w:numPr>
+                <w:ilvl w:val="0"/>
+                <w:numId w:val="2"/>
+              </w:numPr>
+              <w:rPr>
+                <w:lang w:val="en-AU"/>
+              </w:rPr>
+            </w:pPr>
+            <w:proofErr w:type="spellStart"/>
+            <w:r>
+              <w:rPr>
+                <w:lang w:val="en-AU"/>
+              </w:rPr>
+              <w:t>Human_development_index</w:t>
+            </w:r>
+            <w:proofErr w:type="spellEnd"/>
+            <w:r>
+              <w:rPr>
+                <w:lang w:val="en-AU"/>
+              </w:rPr>
+              <w:t>: 8.9%</w:t>
+            </w:r>
+          </w:p>
+        </w:tc>
+      </w:tr>
+      <w:tr>
+        <w:tc>
+          <w:tcPr>
+            <w:tcW w:w="1065" w:type="pct"/>
+          </w:tcPr>
+          <w:p>
+            <w:pPr>
+              <w:rPr>
+                <w:lang w:val="en-AU"/>
+              </w:rPr>
+            </w:pPr>
+            <w:r>
+              <w:rPr>
+                <w:lang w:val="en-AU"/>
+              </w:rPr>
+              <w:t>WHO</w:t>
+            </w:r>
+            <w:r>
+              <w:rPr>
+                <w:lang w:val="en-AU"/>
+              </w:rPr>
+              <w:t xml:space="preserve"> </w:t>
+            </w:r>
+            <w:r>
+              <w:rPr>
+                <w:lang w:val="en-AU"/>
+              </w:rPr>
+              <w:t>(World Health Organisation)</w:t>
+            </w:r>
+          </w:p>
+        </w:tc>
+        <w:tc>
+          <w:tcPr>
+            <w:tcW w:w="1150" w:type="pct"/>
+          </w:tcPr>
+          <w:p>
+            <w:pPr>
+              <w:rPr>
+                <w:lang w:val="en-AU"/>
+              </w:rPr>
+            </w:pPr>
+            <w:r>
+              <w:rPr>
+                <w:lang w:val="en-AU"/>
+              </w:rPr>
+              <w:t>vaccination-data.csv</w:t>
+            </w:r>
+          </w:p>
+        </w:tc>
+        <w:tc>
+          <w:tcPr>
+            <w:tcW w:w="821" w:type="pct"/>
+          </w:tcPr>
+          <w:p>
+            <w:pPr>
+              <w:rPr>
+                <w:lang w:val="en-AU"/>
+              </w:rPr>
+            </w:pPr>
+            <w:r>
+              <w:rPr>
+                <w:lang w:val="en-AU"/>
+              </w:rPr>
+              <w:t>212</w:t>
+            </w:r>
+          </w:p>
+        </w:tc>
+        <w:tc>
+          <w:tcPr>
+            <w:tcW w:w="1964" w:type="pct"/>
+          </w:tcPr>
+          <w:p>
+            <w:pPr>
+              <w:pStyle w:val="ListParagraph"/>
+              <w:numPr>
+                <w:ilvl w:val="0"/>
+                <w:numId w:val="3"/>
+              </w:numPr>
+              <w:rPr>
+                <w:lang w:val="en-AU"/>
+              </w:rPr>
+            </w:pPr>
+            <w:r>
+              <w:rPr>
+                <w:lang w:val="en-AU"/>
+              </w:rPr>
+              <w:t>Country: 0</w:t>
+            </w:r>
+          </w:p>
+          <w:p>
+            <w:pPr>
+              <w:pStyle w:val="ListParagraph"/>
+              <w:numPr>
+                <w:ilvl w:val="0"/>
+                <w:numId w:val="3"/>
+              </w:numPr>
+              <w:rPr>
+                <w:lang w:val="en-AU"/>
+              </w:rPr>
+            </w:pPr>
+            <w:proofErr w:type="spellStart"/>
+            <w:r>
+              <w:rPr>
+                <w:lang w:val="en-AU"/>
+              </w:rPr>
+              <w:t>Total_vaccinations</w:t>
+            </w:r>
+            <w:proofErr w:type="spellEnd"/>
+            <w:r>
+              <w:rPr>
+                <w:lang w:val="en-AU"/>
+              </w:rPr>
+              <w:t xml:space="preserve">: </w:t>
+            </w:r>
+            <w:r>
+              <w:rPr>
+                <w:lang w:val="en-AU"/>
+              </w:rPr>
+              <w:t>0.5%</w:t>
+            </w:r>
+          </w:p>
+          <w:p>
+            <w:pPr>
+              <w:pStyle w:val="ListParagraph"/>
+              <w:numPr>
+                <w:ilvl w:val="0"/>
+                <w:numId w:val="3"/>
+              </w:numPr>
+              <w:rPr>
+                <w:lang w:val="en-AU"/>
+              </w:rPr>
+            </w:pPr>
+            <w:r>
+              <w:rPr>
+                <w:lang w:val="en-AU"/>
+              </w:rPr>
+              <w:t>Persons_vaccinated_1plus</w:t>
+            </w:r>
+            <w:r>
+              <w:rPr>
+                <w:lang w:val="en-AU"/>
+              </w:rPr>
+              <w:br/>
+              <w:t>_dose: 12.7%</w:t>
+            </w:r>
+          </w:p>
+          <w:p>
+            <w:pPr>
+              <w:pStyle w:val="ListParagraph"/>
+              <w:numPr>
+                <w:ilvl w:val="0"/>
+                <w:numId w:val="3"/>
+              </w:numPr>
+              <w:rPr>
+                <w:lang w:val="en-AU"/>
+              </w:rPr>
+            </w:pPr>
+            <w:proofErr w:type="spellStart"/>
+            <w:r>
+              <w:rPr>
+                <w:lang w:val="en-AU"/>
+              </w:rPr>
+              <w:t>Vaccines_used</w:t>
+            </w:r>
+            <w:proofErr w:type="spellEnd"/>
+            <w:r>
+              <w:rPr>
+                <w:lang w:val="en-AU"/>
+              </w:rPr>
+              <w:t>: 16%</w:t>
+            </w:r>
+          </w:p>
+        </w:tc>
+      </w:tr>
+      <w:tr>
+        <w:tc>
+          <w:tcPr>
+            <w:tcW w:w="1065" w:type="pct"/>
+          </w:tcPr>
+          <w:p>
+            <w:pPr>
+              <w:rPr>
+                <w:lang w:val="en-AU"/>
+              </w:rPr>
+            </w:pPr>
+            <w:proofErr w:type="spellStart"/>
+            <w:r>
+              <w:rPr>
+                <w:lang w:val="en-AU"/>
+              </w:rPr>
+              <w:lastRenderedPageBreak/>
+              <w:t>OxCGRT</w:t>
+            </w:r>
+            <w:proofErr w:type="spellEnd"/>
+            <w:r>
+              <w:rPr>
+                <w:lang w:val="en-AU"/>
+              </w:rPr>
+              <w:t xml:space="preserve"> </w:t>
+            </w:r>
+            <w:r>
+              <w:rPr>
+                <w:lang w:val="en-AU"/>
+              </w:rPr>
+              <w:t>(Oxford Coronavirus Government Response Tracker)</w:t>
+            </w:r>
+          </w:p>
+        </w:tc>
+        <w:tc>
+          <w:tcPr>
+            <w:tcW w:w="1150" w:type="pct"/>
+          </w:tcPr>
+          <w:p>
+            <w:pPr>
+              <w:rPr>
+                <w:lang w:val="en-AU"/>
+              </w:rPr>
+            </w:pPr>
+            <w:r>
+              <w:rPr>
+                <w:lang w:val="en-AU"/>
+              </w:rPr>
+              <w:t>covid-vaccination-policy.csv</w:t>
+            </w:r>
+          </w:p>
+        </w:tc>
+        <w:tc>
+          <w:tcPr>
+            <w:tcW w:w="821" w:type="pct"/>
+          </w:tcPr>
+          <w:p>
+            <w:r>
+              <w:t>88345</w:t>
+            </w:r>
+          </w:p>
+        </w:tc>
+        <w:tc>
+          <w:tcPr>
+            <w:tcW w:w="1964" w:type="pct"/>
+          </w:tcPr>
+          <w:p>
+            <w:pPr>
+              <w:pStyle w:val="ListParagraph"/>
+              <w:numPr>
+                <w:ilvl w:val="0"/>
+                <w:numId w:val="4"/>
+              </w:numPr>
+              <w:rPr>
+                <w:lang w:val="en-AU"/>
+              </w:rPr>
+            </w:pPr>
+            <w:r>
+              <w:rPr>
+                <w:lang w:val="en-AU"/>
+              </w:rPr>
+              <w:t>Entity: 0</w:t>
+            </w:r>
+          </w:p>
+          <w:p>
+            <w:pPr>
+              <w:pStyle w:val="ListParagraph"/>
+              <w:numPr>
+                <w:ilvl w:val="0"/>
+                <w:numId w:val="4"/>
+              </w:numPr>
+              <w:rPr>
+                <w:lang w:val="en-AU"/>
+              </w:rPr>
+            </w:pPr>
+            <w:r>
+              <w:rPr>
+                <w:lang w:val="en-AU"/>
+              </w:rPr>
+              <w:t>Day: 0</w:t>
+            </w:r>
+          </w:p>
+          <w:p>
+            <w:pPr>
+              <w:pStyle w:val="ListParagraph"/>
+              <w:numPr>
+                <w:ilvl w:val="0"/>
+                <w:numId w:val="4"/>
+              </w:numPr>
+              <w:rPr>
+                <w:lang w:val="en-AU"/>
+              </w:rPr>
+            </w:pPr>
+            <w:proofErr w:type="spellStart"/>
+            <w:r>
+              <w:rPr>
+                <w:lang w:val="en-AU"/>
+              </w:rPr>
+              <w:t>Vaccination_policy</w:t>
+            </w:r>
+            <w:proofErr w:type="spellEnd"/>
+            <w:r>
+              <w:rPr>
+                <w:lang w:val="en-AU"/>
+              </w:rPr>
+              <w:t>: 0</w:t>
+            </w:r>
+          </w:p>
+        </w:tc>
+      </w:tr>
+      <w:tr>
+        <w:tc>
+          <w:tcPr>
+            <w:tcW w:w="1065" w:type="pct"/>
+          </w:tcPr>
+          <w:p>
+            <w:pPr>
+              <w:rPr>
+                <w:lang w:val="en-AU"/>
+              </w:rPr>
+            </w:pPr>
+            <w:r>
+              <w:rPr>
+                <w:lang w:val="en-AU"/>
+              </w:rPr>
+              <w:t>YouGov</w:t>
+            </w:r>
+            <w:r>
+              <w:rPr>
+                <w:lang w:val="en-AU"/>
+              </w:rPr>
+              <w:t xml:space="preserve"> (</w:t>
+            </w:r>
+            <w:r>
+              <w:rPr>
+                <w:lang w:val="en-AU"/>
+              </w:rPr>
+              <w:t>The Imperial College London YouGov Covid-19 Behaviour Tracker Data Hub</w:t>
+            </w:r>
+            <w:r>
+              <w:rPr>
+                <w:lang w:val="en-AU"/>
+              </w:rPr>
+              <w:t>)</w:t>
+            </w:r>
+          </w:p>
+        </w:tc>
+        <w:tc>
+          <w:tcPr>
+            <w:tcW w:w="1150" w:type="pct"/>
+          </w:tcPr>
+          <w:p>
+            <w:pPr>
+              <w:rPr>
+                <w:lang w:val="en-AU"/>
+              </w:rPr>
+            </w:pPr>
+            <w:r>
+              <w:rPr>
+                <w:lang w:val="en-AU"/>
+              </w:rPr>
+              <w:t>covid-vaccine-willingness.csv</w:t>
+            </w:r>
+          </w:p>
+        </w:tc>
+        <w:tc>
+          <w:tcPr>
+            <w:tcW w:w="821" w:type="pct"/>
+          </w:tcPr>
+          <w:p>
+            <w:pPr>
+              <w:rPr>
+                <w:lang w:val="en-AU"/>
+              </w:rPr>
+            </w:pPr>
+            <w:r>
+              <w:rPr>
+                <w:lang w:val="en-AU"/>
+              </w:rPr>
+              <w:t>83</w:t>
+            </w:r>
+          </w:p>
+        </w:tc>
+        <w:tc>
+          <w:tcPr>
+            <w:tcW w:w="1964" w:type="pct"/>
+          </w:tcPr>
+          <w:p>
+            <w:pPr>
+              <w:pStyle w:val="ListParagraph"/>
+              <w:numPr>
+                <w:ilvl w:val="0"/>
+                <w:numId w:val="5"/>
+              </w:numPr>
+              <w:rPr>
+                <w:lang w:val="en-AU"/>
+              </w:rPr>
+            </w:pPr>
+            <w:r>
+              <w:rPr>
+                <w:lang w:val="en-AU"/>
+              </w:rPr>
+              <w:t>Entity: 0</w:t>
+            </w:r>
+          </w:p>
+          <w:p>
+            <w:pPr>
+              <w:pStyle w:val="ListParagraph"/>
+              <w:numPr>
+                <w:ilvl w:val="0"/>
+                <w:numId w:val="5"/>
+              </w:numPr>
+              <w:rPr>
+                <w:lang w:val="en-AU"/>
+              </w:rPr>
+            </w:pPr>
+            <w:r>
+              <w:rPr>
+                <w:lang w:val="en-AU"/>
+              </w:rPr>
+              <w:t>Day: 0</w:t>
+            </w:r>
+          </w:p>
+          <w:p>
+            <w:pPr>
+              <w:pStyle w:val="ListParagraph"/>
+              <w:numPr>
+                <w:ilvl w:val="0"/>
+                <w:numId w:val="5"/>
+              </w:numPr>
+              <w:rPr>
+                <w:lang w:val="en-AU"/>
+              </w:rPr>
+            </w:pPr>
+            <w:proofErr w:type="spellStart"/>
+            <w:r>
+              <w:rPr>
+                <w:lang w:val="en-AU"/>
+              </w:rPr>
+              <w:t>Willingness_covid</w:t>
+            </w:r>
+            <w:proofErr w:type="spellEnd"/>
+            <w:r>
+              <w:rPr>
+                <w:lang w:val="en-AU"/>
+              </w:rPr>
+              <w:t>_</w:t>
+            </w:r>
+            <w:r>
+              <w:rPr>
+                <w:lang w:val="en-AU"/>
+              </w:rPr>
+              <w:br/>
+            </w:r>
+            <w:proofErr w:type="spellStart"/>
+            <w:r>
+              <w:rPr>
+                <w:lang w:val="en-AU"/>
+              </w:rPr>
+              <w:t>vaccinate_this_week</w:t>
+            </w:r>
+            <w:proofErr w:type="spellEnd"/>
+            <w:r>
+              <w:rPr>
+                <w:lang w:val="en-AU"/>
+              </w:rPr>
+              <w:t>: 0</w:t>
+            </w:r>
+          </w:p>
+        </w:tc>
+      </w:tr>
+    </w:tbl>
+    <w:p>
+      <w:pPr>
+        <w:rPr>
+          <w:lang w:val="en-AU"/>
+        </w:rPr>
+      </w:pPr>
+    </w:p>
+    <w:p>
+      <w:pPr>
+        <w:rPr>
+          <w:lang w:val="en-AU"/>
+        </w:rPr>
+      </w:pPr>
+    </w:p>
+    <w:p>
+      <w:pPr>
+        <w:rPr>
+          <w:lang w:val="en-AU"/>
+        </w:rPr>
+      </w:pPr>
+      <w:r>
+        <w:rPr>
+          <w:lang w:val="en-AU"/>
+        </w:rPr>
+        <w:t xml:space="preserve">Data sets from OWID and WHO are firstly merged together by location name and published date. Then, we </w:t>
+      </w:r>
+      <w:r>
+        <w:rPr>
+          <w:lang w:val="en-AU"/>
+        </w:rPr>
+        <w:t>acquire</w:t>
+      </w:r>
+      <w:r>
+        <w:rPr>
+          <w:lang w:val="en-AU"/>
+        </w:rPr>
+        <w:t xml:space="preserve"> features from this optimised format source, including country name, date, number for daily and total </w:t>
+      </w:r>
+      <w:r>
+        <w:rPr>
+          <w:lang w:val="en-AU"/>
+        </w:rPr>
+        <w:t>vaccines</w:t>
+      </w:r>
+      <w:r>
+        <w:rPr>
+          <w:lang w:val="en-AU"/>
+        </w:rPr>
+        <w:t xml:space="preserve"> administrated, Human Development Index</w:t>
+      </w:r>
+      <w:r>
+        <w:rPr>
+          <w:lang w:val="en-AU"/>
+        </w:rPr>
+        <w:t xml:space="preserve"> </w:t>
+      </w:r>
+      <w:r>
+        <w:rPr>
+          <w:lang w:val="en-AU"/>
+        </w:rPr>
+        <w:t xml:space="preserve">(HDI) values and population, etc. It is noted that observations related to the number of total vaccines with missing values in OWID datasets have been first filled up with the data from WHO. If both data </w:t>
+      </w:r>
+      <w:r>
+        <w:rPr>
+          <w:lang w:val="en-AU"/>
+        </w:rPr>
+        <w:t>sources</w:t>
+      </w:r>
+      <w:r>
+        <w:rPr>
+          <w:lang w:val="en-AU"/>
+        </w:rPr>
+        <w:t xml:space="preserve"> have not recorded this, we then filled it up with zero.</w:t>
+      </w:r>
+    </w:p>
+    <w:p>
+      <w:pPr>
+        <w:rPr>
+          <w:lang w:val="en-AU"/>
+        </w:rPr>
+      </w:pPr>
+      <w:r>
+        <w:rPr>
+          <w:lang w:val="en-AU"/>
+        </w:rPr>
+        <w:t xml:space="preserve">Data sets for vaccination policy and willingness are </w:t>
+      </w:r>
+      <w:r>
+        <w:rPr>
+          <w:lang w:val="en-AU"/>
+        </w:rPr>
+        <w:t>separately</w:t>
+      </w:r>
+      <w:r>
+        <w:rPr>
+          <w:lang w:val="en-AU"/>
+        </w:rPr>
+        <w:t xml:space="preserve"> analysed. </w:t>
+      </w:r>
+      <w:r>
+        <w:rPr>
+          <w:lang w:val="en-AU"/>
+        </w:rPr>
+        <w:t xml:space="preserve">Although there is only available for a select number of countries which report these two-necessary datasets, </w:t>
+      </w:r>
+    </w:p>
+    <w:p>
+      <w:pPr>
+        <w:rPr>
+          <w:lang w:val="en-AU"/>
+        </w:rPr>
+      </w:pPr>
+    </w:p>
+    <w:p>
+      <w:pPr>
+        <w:rPr>
+          <w:lang w:val="en-AU"/>
+        </w:rPr>
+      </w:pPr>
+    </w:p>
+    <w:p>
+      <w:pPr>
+        <w:rPr>
+          <w:lang w:val="en-AU"/>
+        </w:rPr>
+      </w:pPr>
+      <w:r>
+        <w:rPr>
+          <w:lang w:val="en-AU"/>
+        </w:rPr>
+        <w:t>Individual reflection</w:t>
+      </w:r>
+    </w:p>
+    <w:p>
+      <w:pPr>
+        <w:rPr>
+          <w:lang w:val="en-AU"/>
+        </w:rPr>
+      </w:pPr>
+      <w:r>
+        <w:rPr>
+          <w:lang w:val="en-AU"/>
+        </w:rPr>
+        <w:t xml:space="preserve">what had happened to </w:t>
+      </w:r>
+      <w:proofErr w:type="gramStart"/>
+      <w:r>
+        <w:rPr>
+          <w:lang w:val="en-AU"/>
+        </w:rPr>
+        <w:t>now</w:t>
+      </w:r>
+      <w:proofErr w:type="gramEnd"/>
+    </w:p>
+    <w:p>
+      <w:pPr>
+        <w:rPr>
+          <w:lang w:val="en-AU"/>
+        </w:rPr>
+      </w:pPr>
+      <w:r>
+        <w:rPr>
+          <w:lang w:val="en-AU"/>
+        </w:rPr>
+        <w:t>The team have already decided which domain we are going to focus on making analysis which is the Covid 19 Vaccinations. My main job in this program has three part:</w:t>
+      </w:r>
+    </w:p>
+    <w:p>
+      <w:pPr>
+        <w:rPr>
+          <w:lang w:val="en-AU"/>
+        </w:rPr>
+      </w:pPr>
+      <w:r>
+        <w:rPr>
+          <w:lang w:val="en-AU"/>
+        </w:rPr>
+        <w:t xml:space="preserve">1. </w:t>
+      </w:r>
+      <w:proofErr w:type="spellStart"/>
+      <w:r>
+        <w:rPr>
+          <w:lang w:val="en-AU"/>
+        </w:rPr>
+        <w:t>Github</w:t>
+      </w:r>
+      <w:proofErr w:type="spellEnd"/>
+      <w:r>
+        <w:rPr>
+          <w:lang w:val="en-AU"/>
+        </w:rPr>
+        <w:t xml:space="preserve"> Repository Administration</w:t>
+      </w:r>
+    </w:p>
+    <w:p>
+      <w:pPr>
+        <w:rPr>
+          <w:lang w:val="en-AU"/>
+        </w:rPr>
+      </w:pPr>
+      <w:r>
+        <w:rPr>
+          <w:lang w:val="en-AU"/>
+        </w:rPr>
+        <w:t>2. Python Code Programming and Reviews</w:t>
+      </w:r>
+    </w:p>
+    <w:p>
+      <w:pPr>
+        <w:rPr>
+          <w:lang w:val="en-AU"/>
+        </w:rPr>
+      </w:pPr>
+      <w:r>
+        <w:rPr>
+          <w:lang w:val="en-AU"/>
+        </w:rPr>
+        <w:t>3. Report Written</w:t>
+      </w:r>
+    </w:p>
+    <w:p>
+      <w:pPr>
+        <w:rPr>
+          <w:lang w:val="en-AU"/>
+        </w:rPr>
+      </w:pPr>
+    </w:p>
+    <w:p>
+      <w:pPr>
+        <w:rPr>
+          <w:lang w:val="en-AU"/>
+        </w:rPr>
+      </w:pPr>
+      <w:r>
+        <w:rPr>
+          <w:lang w:val="en-AU"/>
+        </w:rPr>
+        <w:t>what plan to do next</w:t>
+      </w:r>
+    </w:p>
+    <w:p>
+      <w:pPr>
+        <w:rPr>
+          <w:lang w:val="en-AU"/>
+        </w:rPr>
+      </w:pPr>
+      <w:r>
+        <w:rPr>
+          <w:lang w:val="en-AU"/>
+        </w:rPr>
+        <w:t xml:space="preserve">For the next stages of this project, we have </w:t>
+      </w:r>
+      <w:proofErr w:type="spellStart"/>
+      <w:r>
+        <w:rPr>
+          <w:lang w:val="en-AU"/>
+        </w:rPr>
+        <w:t>planed</w:t>
+      </w:r>
+      <w:proofErr w:type="spellEnd"/>
+      <w:r>
+        <w:rPr>
+          <w:lang w:val="en-AU"/>
+        </w:rPr>
+        <w:t xml:space="preserve"> in the structure following:</w:t>
+      </w:r>
+    </w:p>
+    <w:p>
+      <w:pPr>
+        <w:rPr>
+          <w:lang w:val="en-AU"/>
+        </w:rPr>
+      </w:pPr>
+      <w:r>
+        <w:rPr>
+          <w:lang w:val="en-AU"/>
+        </w:rPr>
+        <w:lastRenderedPageBreak/>
+        <w:t xml:space="preserve">1. Focusing on </w:t>
+      </w:r>
+    </w:p>
+    <w:p>
+      <w:pPr>
+        <w:rPr>
+          <w:lang w:val="en-AU"/>
+        </w:rPr>
+      </w:pPr>
+      <w:r>
+        <w:rPr>
+          <w:lang w:val="en-AU"/>
+        </w:rPr>
+        <w:t>2. Making more intuitive and less complex visualisations to support our research questions and informative ideas to share with our stakeholders</w:t>
+      </w:r>
+    </w:p>
+    <w:p>
+      <w:r>
+        <w:rPr>
+          <w:lang w:val="en-AU"/>
+        </w:rPr>
+        <w:t xml:space="preserve">3. Acquiring more reports, news, policies and </w:t>
+      </w:r>
+      <w:proofErr w:type="gramStart"/>
+      <w:r>
+        <w:rPr>
+          <w:lang w:val="en-AU"/>
+        </w:rPr>
+        <w:t>researches</w:t>
+      </w:r>
+      <w:proofErr w:type="gramEnd"/>
+      <w:r>
+        <w:rPr>
+          <w:lang w:val="en-AU"/>
+        </w:rPr>
+        <w:t xml:space="preserve"> through various channels to make the program in-depth, esp. we hope to provide a more broaden view for the universe to have a clear awareness the current situation of the Covid pandemic.</w:t>
+      </w:r>
     </w:p>
     <w:sectPr>
       <w:pgSz w:w="12240" w:h="15840"/>
@@ -168,8 +1506,593 @@
 </w:document>
 </file>
 
+<file path=word/numbering.xml><?xml version="1.0" encoding="utf-8"?>
+<w:numbering xmlns:wpc="http://schemas.microsoft.com/office/word/2010/wordprocessingCanvas" xmlns:cx="http://schemas.microsoft.com/office/drawing/2014/chartex" xmlns:cx1="http://schemas.microsoft.com/office/drawing/2015/9/8/chartex" xmlns:cx2="http://schemas.microsoft.com/office/drawing/2015/10/21/chartex" xmlns:cx3="http://schemas.microsoft.com/office/drawing/2016/5/9/chartex" xmlns:cx4="http://schemas.microsoft.com/office/drawing/2016/5/10/chartex" xmlns:cx5="http://schemas.microsoft.com/office/drawing/2016/5/11/chartex" xmlns:cx6="http://schemas.microsoft.com/office/drawing/2016/5/12/chartex" xmlns:cx7="http://schemas.microsoft.com/office/drawing/2016/5/13/chartex" xmlns:cx8="http://schemas.microsoft.com/office/drawing/2016/5/14/chartex" xmlns:mc="http://schemas.openxmlformats.org/markup-compatibility/2006" xmlns:aink="http://schemas.microsoft.com/office/drawing/2016/ink" xmlns:am3d="http://schemas.microsoft.com/office/drawing/2017/model3d" xmlns:o="urn:schemas-microsoft-com:office:office" xmlns:r="http://schemas.openxmlformats.org/officeDocument/2006/relationships" xmlns:m="http://schemas.openxmlformats.org/officeDocument/2006/math" xmlns:v="urn:schemas-microsoft-com:vml" xmlns:wp14="http://schemas.microsoft.com/office/word/2010/wordprocessingDrawing" xmlns:wp="http://schemas.openxmlformats.org/drawingml/2006/wordprocessingDrawing" xmlns:w10="urn:schemas-microsoft-com:office:word" xmlns:w="http://schemas.openxmlformats.org/wordprocessingml/2006/main" xmlns:w14="http://schemas.microsoft.com/office/word/2010/wordml" xmlns:w15="http://schemas.microsoft.com/office/word/2012/wordml" xmlns:w16cex="http://schemas.microsoft.com/office/word/2018/wordml/cex" xmlns:w16cid="http://schemas.microsoft.com/office/word/2016/wordml/cid" xmlns:w16="http://schemas.microsoft.com/office/word/2018/wordml" xmlns:w16se="http://schemas.microsoft.com/office/word/2015/wordml/symex" xmlns:wpg="http://schemas.microsoft.com/office/word/2010/wordprocessingGroup" xmlns:wpi="http://schemas.microsoft.com/office/word/2010/wordprocessingInk" xmlns:wne="http://schemas.microsoft.com/office/word/2006/wordml" xmlns:wps="http://schemas.microsoft.com/office/word/2010/wordprocessingShape" mc:Ignorable="w14 w15 w16se w16cid w16 w16cex wp14">
+  <w:abstractNum w:abstractNumId="0" w15:restartNumberingAfterBreak="0">
+    <w:nsid w:val="416C0C9A"/>
+    <w:multiLevelType w:val="hybridMultilevel"/>
+    <w:tmpl w:val="63F89498"/>
+    <w:lvl w:ilvl="0" w:tplc="08090001">
+      <w:start w:val="1"/>
+      <w:numFmt w:val="bullet"/>
+      <w:lvlText w:val=""/>
+      <w:lvlJc w:val="left"/>
+      <w:pPr>
+        <w:ind w:left="720" w:hanging="360"/>
+      </w:pPr>
+      <w:rPr>
+        <w:rFonts w:ascii="Symbol" w:hAnsi="Symbol" w:hint="default"/>
+      </w:rPr>
+    </w:lvl>
+    <w:lvl w:ilvl="1" w:tplc="08090003" w:tentative="1">
+      <w:start w:val="1"/>
+      <w:numFmt w:val="bullet"/>
+      <w:lvlText w:val="o"/>
+      <w:lvlJc w:val="left"/>
+      <w:pPr>
+        <w:ind w:left="1440" w:hanging="360"/>
+      </w:pPr>
+      <w:rPr>
+        <w:rFonts w:ascii="Courier New" w:hAnsi="Courier New" w:cs="Courier New" w:hint="default"/>
+      </w:rPr>
+    </w:lvl>
+    <w:lvl w:ilvl="2" w:tplc="08090005" w:tentative="1">
+      <w:start w:val="1"/>
+      <w:numFmt w:val="bullet"/>
+      <w:lvlText w:val=""/>
+      <w:lvlJc w:val="left"/>
+      <w:pPr>
+        <w:ind w:left="2160" w:hanging="360"/>
+      </w:pPr>
+      <w:rPr>
+        <w:rFonts w:ascii="Wingdings" w:hAnsi="Wingdings" w:hint="default"/>
+      </w:rPr>
+    </w:lvl>
+    <w:lvl w:ilvl="3" w:tplc="08090001" w:tentative="1">
+      <w:start w:val="1"/>
+      <w:numFmt w:val="bullet"/>
+      <w:lvlText w:val=""/>
+      <w:lvlJc w:val="left"/>
+      <w:pPr>
+        <w:ind w:left="2880" w:hanging="360"/>
+      </w:pPr>
+      <w:rPr>
+        <w:rFonts w:ascii="Symbol" w:hAnsi="Symbol" w:hint="default"/>
+      </w:rPr>
+    </w:lvl>
+    <w:lvl w:ilvl="4" w:tplc="08090003" w:tentative="1">
+      <w:start w:val="1"/>
+      <w:numFmt w:val="bullet"/>
+      <w:lvlText w:val="o"/>
+      <w:lvlJc w:val="left"/>
+      <w:pPr>
+        <w:ind w:left="3600" w:hanging="360"/>
+      </w:pPr>
+      <w:rPr>
+        <w:rFonts w:ascii="Courier New" w:hAnsi="Courier New" w:cs="Courier New" w:hint="default"/>
+      </w:rPr>
+    </w:lvl>
+    <w:lvl w:ilvl="5" w:tplc="08090005" w:tentative="1">
+      <w:start w:val="1"/>
+      <w:numFmt w:val="bullet"/>
+      <w:lvlText w:val=""/>
+      <w:lvlJc w:val="left"/>
+      <w:pPr>
+        <w:ind w:left="4320" w:hanging="360"/>
+      </w:pPr>
+      <w:rPr>
+        <w:rFonts w:ascii="Wingdings" w:hAnsi="Wingdings" w:hint="default"/>
+      </w:rPr>
+    </w:lvl>
+    <w:lvl w:ilvl="6" w:tplc="08090001" w:tentative="1">
+      <w:start w:val="1"/>
+      <w:numFmt w:val="bullet"/>
+      <w:lvlText w:val=""/>
+      <w:lvlJc w:val="left"/>
+      <w:pPr>
+        <w:ind w:left="5040" w:hanging="360"/>
+      </w:pPr>
+      <w:rPr>
+        <w:rFonts w:ascii="Symbol" w:hAnsi="Symbol" w:hint="default"/>
+      </w:rPr>
+    </w:lvl>
+    <w:lvl w:ilvl="7" w:tplc="08090003" w:tentative="1">
+      <w:start w:val="1"/>
+      <w:numFmt w:val="bullet"/>
+      <w:lvlText w:val="o"/>
+      <w:lvlJc w:val="left"/>
+      <w:pPr>
+        <w:ind w:left="5760" w:hanging="360"/>
+      </w:pPr>
+      <w:rPr>
+        <w:rFonts w:ascii="Courier New" w:hAnsi="Courier New" w:cs="Courier New" w:hint="default"/>
+      </w:rPr>
+    </w:lvl>
+    <w:lvl w:ilvl="8" w:tplc="08090005" w:tentative="1">
+      <w:start w:val="1"/>
+      <w:numFmt w:val="bullet"/>
+      <w:lvlText w:val=""/>
+      <w:lvlJc w:val="left"/>
+      <w:pPr>
+        <w:ind w:left="6480" w:hanging="360"/>
+      </w:pPr>
+      <w:rPr>
+        <w:rFonts w:ascii="Wingdings" w:hAnsi="Wingdings" w:hint="default"/>
+      </w:rPr>
+    </w:lvl>
+  </w:abstractNum>
+  <w:abstractNum w:abstractNumId="1" w15:restartNumberingAfterBreak="0">
+    <w:nsid w:val="43514567"/>
+    <w:multiLevelType w:val="hybridMultilevel"/>
+    <w:tmpl w:val="7D1C0E78"/>
+    <w:lvl w:ilvl="0" w:tplc="08090001">
+      <w:start w:val="1"/>
+      <w:numFmt w:val="bullet"/>
+      <w:lvlText w:val=""/>
+      <w:lvlJc w:val="left"/>
+      <w:pPr>
+        <w:ind w:left="720" w:hanging="360"/>
+      </w:pPr>
+      <w:rPr>
+        <w:rFonts w:ascii="Symbol" w:hAnsi="Symbol" w:hint="default"/>
+      </w:rPr>
+    </w:lvl>
+    <w:lvl w:ilvl="1" w:tplc="08090003" w:tentative="1">
+      <w:start w:val="1"/>
+      <w:numFmt w:val="bullet"/>
+      <w:lvlText w:val="o"/>
+      <w:lvlJc w:val="left"/>
+      <w:pPr>
+        <w:ind w:left="1440" w:hanging="360"/>
+      </w:pPr>
+      <w:rPr>
+        <w:rFonts w:ascii="Courier New" w:hAnsi="Courier New" w:cs="Courier New" w:hint="default"/>
+      </w:rPr>
+    </w:lvl>
+    <w:lvl w:ilvl="2" w:tplc="08090005" w:tentative="1">
+      <w:start w:val="1"/>
+      <w:numFmt w:val="bullet"/>
+      <w:lvlText w:val=""/>
+      <w:lvlJc w:val="left"/>
+      <w:pPr>
+        <w:ind w:left="2160" w:hanging="360"/>
+      </w:pPr>
+      <w:rPr>
+        <w:rFonts w:ascii="Wingdings" w:hAnsi="Wingdings" w:hint="default"/>
+      </w:rPr>
+    </w:lvl>
+    <w:lvl w:ilvl="3" w:tplc="08090001" w:tentative="1">
+      <w:start w:val="1"/>
+      <w:numFmt w:val="bullet"/>
+      <w:lvlText w:val=""/>
+      <w:lvlJc w:val="left"/>
+      <w:pPr>
+        <w:ind w:left="2880" w:hanging="360"/>
+      </w:pPr>
+      <w:rPr>
+        <w:rFonts w:ascii="Symbol" w:hAnsi="Symbol" w:hint="default"/>
+      </w:rPr>
+    </w:lvl>
+    <w:lvl w:ilvl="4" w:tplc="08090003" w:tentative="1">
+      <w:start w:val="1"/>
+      <w:numFmt w:val="bullet"/>
+      <w:lvlText w:val="o"/>
+      <w:lvlJc w:val="left"/>
+      <w:pPr>
+        <w:ind w:left="3600" w:hanging="360"/>
+      </w:pPr>
+      <w:rPr>
+        <w:rFonts w:ascii="Courier New" w:hAnsi="Courier New" w:cs="Courier New" w:hint="default"/>
+      </w:rPr>
+    </w:lvl>
+    <w:lvl w:ilvl="5" w:tplc="08090005" w:tentative="1">
+      <w:start w:val="1"/>
+      <w:numFmt w:val="bullet"/>
+      <w:lvlText w:val=""/>
+      <w:lvlJc w:val="left"/>
+      <w:pPr>
+        <w:ind w:left="4320" w:hanging="360"/>
+      </w:pPr>
+      <w:rPr>
+        <w:rFonts w:ascii="Wingdings" w:hAnsi="Wingdings" w:hint="default"/>
+      </w:rPr>
+    </w:lvl>
+    <w:lvl w:ilvl="6" w:tplc="08090001" w:tentative="1">
+      <w:start w:val="1"/>
+      <w:numFmt w:val="bullet"/>
+      <w:lvlText w:val=""/>
+      <w:lvlJc w:val="left"/>
+      <w:pPr>
+        <w:ind w:left="5040" w:hanging="360"/>
+      </w:pPr>
+      <w:rPr>
+        <w:rFonts w:ascii="Symbol" w:hAnsi="Symbol" w:hint="default"/>
+      </w:rPr>
+    </w:lvl>
+    <w:lvl w:ilvl="7" w:tplc="08090003" w:tentative="1">
+      <w:start w:val="1"/>
+      <w:numFmt w:val="bullet"/>
+      <w:lvlText w:val="o"/>
+      <w:lvlJc w:val="left"/>
+      <w:pPr>
+        <w:ind w:left="5760" w:hanging="360"/>
+      </w:pPr>
+      <w:rPr>
+        <w:rFonts w:ascii="Courier New" w:hAnsi="Courier New" w:cs="Courier New" w:hint="default"/>
+      </w:rPr>
+    </w:lvl>
+    <w:lvl w:ilvl="8" w:tplc="08090005" w:tentative="1">
+      <w:start w:val="1"/>
+      <w:numFmt w:val="bullet"/>
+      <w:lvlText w:val=""/>
+      <w:lvlJc w:val="left"/>
+      <w:pPr>
+        <w:ind w:left="6480" w:hanging="360"/>
+      </w:pPr>
+      <w:rPr>
+        <w:rFonts w:ascii="Wingdings" w:hAnsi="Wingdings" w:hint="default"/>
+      </w:rPr>
+    </w:lvl>
+  </w:abstractNum>
+  <w:abstractNum w:abstractNumId="2" w15:restartNumberingAfterBreak="0">
+    <w:nsid w:val="43851792"/>
+    <w:multiLevelType w:val="hybridMultilevel"/>
+    <w:tmpl w:val="FCE46F72"/>
+    <w:lvl w:ilvl="0" w:tplc="08090001">
+      <w:start w:val="1"/>
+      <w:numFmt w:val="bullet"/>
+      <w:lvlText w:val=""/>
+      <w:lvlJc w:val="left"/>
+      <w:pPr>
+        <w:ind w:left="720" w:hanging="360"/>
+      </w:pPr>
+      <w:rPr>
+        <w:rFonts w:ascii="Symbol" w:hAnsi="Symbol" w:hint="default"/>
+      </w:rPr>
+    </w:lvl>
+    <w:lvl w:ilvl="1" w:tplc="08090003" w:tentative="1">
+      <w:start w:val="1"/>
+      <w:numFmt w:val="bullet"/>
+      <w:lvlText w:val="o"/>
+      <w:lvlJc w:val="left"/>
+      <w:pPr>
+        <w:ind w:left="1440" w:hanging="360"/>
+      </w:pPr>
+      <w:rPr>
+        <w:rFonts w:ascii="Courier New" w:hAnsi="Courier New" w:cs="Courier New" w:hint="default"/>
+      </w:rPr>
+    </w:lvl>
+    <w:lvl w:ilvl="2" w:tplc="08090005" w:tentative="1">
+      <w:start w:val="1"/>
+      <w:numFmt w:val="bullet"/>
+      <w:lvlText w:val=""/>
+      <w:lvlJc w:val="left"/>
+      <w:pPr>
+        <w:ind w:left="2160" w:hanging="360"/>
+      </w:pPr>
+      <w:rPr>
+        <w:rFonts w:ascii="Wingdings" w:hAnsi="Wingdings" w:hint="default"/>
+      </w:rPr>
+    </w:lvl>
+    <w:lvl w:ilvl="3" w:tplc="08090001" w:tentative="1">
+      <w:start w:val="1"/>
+      <w:numFmt w:val="bullet"/>
+      <w:lvlText w:val=""/>
+      <w:lvlJc w:val="left"/>
+      <w:pPr>
+        <w:ind w:left="2880" w:hanging="360"/>
+      </w:pPr>
+      <w:rPr>
+        <w:rFonts w:ascii="Symbol" w:hAnsi="Symbol" w:hint="default"/>
+      </w:rPr>
+    </w:lvl>
+    <w:lvl w:ilvl="4" w:tplc="08090003" w:tentative="1">
+      <w:start w:val="1"/>
+      <w:numFmt w:val="bullet"/>
+      <w:lvlText w:val="o"/>
+      <w:lvlJc w:val="left"/>
+      <w:pPr>
+        <w:ind w:left="3600" w:hanging="360"/>
+      </w:pPr>
+      <w:rPr>
+        <w:rFonts w:ascii="Courier New" w:hAnsi="Courier New" w:cs="Courier New" w:hint="default"/>
+      </w:rPr>
+    </w:lvl>
+    <w:lvl w:ilvl="5" w:tplc="08090005" w:tentative="1">
+      <w:start w:val="1"/>
+      <w:numFmt w:val="bullet"/>
+      <w:lvlText w:val=""/>
+      <w:lvlJc w:val="left"/>
+      <w:pPr>
+        <w:ind w:left="4320" w:hanging="360"/>
+      </w:pPr>
+      <w:rPr>
+        <w:rFonts w:ascii="Wingdings" w:hAnsi="Wingdings" w:hint="default"/>
+      </w:rPr>
+    </w:lvl>
+    <w:lvl w:ilvl="6" w:tplc="08090001" w:tentative="1">
+      <w:start w:val="1"/>
+      <w:numFmt w:val="bullet"/>
+      <w:lvlText w:val=""/>
+      <w:lvlJc w:val="left"/>
+      <w:pPr>
+        <w:ind w:left="5040" w:hanging="360"/>
+      </w:pPr>
+      <w:rPr>
+        <w:rFonts w:ascii="Symbol" w:hAnsi="Symbol" w:hint="default"/>
+      </w:rPr>
+    </w:lvl>
+    <w:lvl w:ilvl="7" w:tplc="08090003" w:tentative="1">
+      <w:start w:val="1"/>
+      <w:numFmt w:val="bullet"/>
+      <w:lvlText w:val="o"/>
+      <w:lvlJc w:val="left"/>
+      <w:pPr>
+        <w:ind w:left="5760" w:hanging="360"/>
+      </w:pPr>
+      <w:rPr>
+        <w:rFonts w:ascii="Courier New" w:hAnsi="Courier New" w:cs="Courier New" w:hint="default"/>
+      </w:rPr>
+    </w:lvl>
+    <w:lvl w:ilvl="8" w:tplc="08090005" w:tentative="1">
+      <w:start w:val="1"/>
+      <w:numFmt w:val="bullet"/>
+      <w:lvlText w:val=""/>
+      <w:lvlJc w:val="left"/>
+      <w:pPr>
+        <w:ind w:left="6480" w:hanging="360"/>
+      </w:pPr>
+      <w:rPr>
+        <w:rFonts w:ascii="Wingdings" w:hAnsi="Wingdings" w:hint="default"/>
+      </w:rPr>
+    </w:lvl>
+  </w:abstractNum>
+  <w:abstractNum w:abstractNumId="3" w15:restartNumberingAfterBreak="0">
+    <w:nsid w:val="5A496A45"/>
+    <w:multiLevelType w:val="hybridMultilevel"/>
+    <w:tmpl w:val="71C05BB2"/>
+    <w:lvl w:ilvl="0" w:tplc="08090001">
+      <w:start w:val="1"/>
+      <w:numFmt w:val="bullet"/>
+      <w:lvlText w:val=""/>
+      <w:lvlJc w:val="left"/>
+      <w:pPr>
+        <w:ind w:left="720" w:hanging="360"/>
+      </w:pPr>
+      <w:rPr>
+        <w:rFonts w:ascii="Symbol" w:hAnsi="Symbol" w:hint="default"/>
+      </w:rPr>
+    </w:lvl>
+    <w:lvl w:ilvl="1" w:tplc="08090003" w:tentative="1">
+      <w:start w:val="1"/>
+      <w:numFmt w:val="bullet"/>
+      <w:lvlText w:val="o"/>
+      <w:lvlJc w:val="left"/>
+      <w:pPr>
+        <w:ind w:left="1440" w:hanging="360"/>
+      </w:pPr>
+      <w:rPr>
+        <w:rFonts w:ascii="Courier New" w:hAnsi="Courier New" w:cs="Courier New" w:hint="default"/>
+      </w:rPr>
+    </w:lvl>
+    <w:lvl w:ilvl="2" w:tplc="08090005" w:tentative="1">
+      <w:start w:val="1"/>
+      <w:numFmt w:val="bullet"/>
+      <w:lvlText w:val=""/>
+      <w:lvlJc w:val="left"/>
+      <w:pPr>
+        <w:ind w:left="2160" w:hanging="360"/>
+      </w:pPr>
+      <w:rPr>
+        <w:rFonts w:ascii="Wingdings" w:hAnsi="Wingdings" w:hint="default"/>
+      </w:rPr>
+    </w:lvl>
+    <w:lvl w:ilvl="3" w:tplc="08090001" w:tentative="1">
+      <w:start w:val="1"/>
+      <w:numFmt w:val="bullet"/>
+      <w:lvlText w:val=""/>
+      <w:lvlJc w:val="left"/>
+      <w:pPr>
+        <w:ind w:left="2880" w:hanging="360"/>
+      </w:pPr>
+      <w:rPr>
+        <w:rFonts w:ascii="Symbol" w:hAnsi="Symbol" w:hint="default"/>
+      </w:rPr>
+    </w:lvl>
+    <w:lvl w:ilvl="4" w:tplc="08090003" w:tentative="1">
+      <w:start w:val="1"/>
+      <w:numFmt w:val="bullet"/>
+      <w:lvlText w:val="o"/>
+      <w:lvlJc w:val="left"/>
+      <w:pPr>
+        <w:ind w:left="3600" w:hanging="360"/>
+      </w:pPr>
+      <w:rPr>
+        <w:rFonts w:ascii="Courier New" w:hAnsi="Courier New" w:cs="Courier New" w:hint="default"/>
+      </w:rPr>
+    </w:lvl>
+    <w:lvl w:ilvl="5" w:tplc="08090005" w:tentative="1">
+      <w:start w:val="1"/>
+      <w:numFmt w:val="bullet"/>
+      <w:lvlText w:val=""/>
+      <w:lvlJc w:val="left"/>
+      <w:pPr>
+        <w:ind w:left="4320" w:hanging="360"/>
+      </w:pPr>
+      <w:rPr>
+        <w:rFonts w:ascii="Wingdings" w:hAnsi="Wingdings" w:hint="default"/>
+      </w:rPr>
+    </w:lvl>
+    <w:lvl w:ilvl="6" w:tplc="08090001" w:tentative="1">
+      <w:start w:val="1"/>
+      <w:numFmt w:val="bullet"/>
+      <w:lvlText w:val=""/>
+      <w:lvlJc w:val="left"/>
+      <w:pPr>
+        <w:ind w:left="5040" w:hanging="360"/>
+      </w:pPr>
+      <w:rPr>
+        <w:rFonts w:ascii="Symbol" w:hAnsi="Symbol" w:hint="default"/>
+      </w:rPr>
+    </w:lvl>
+    <w:lvl w:ilvl="7" w:tplc="08090003" w:tentative="1">
+      <w:start w:val="1"/>
+      <w:numFmt w:val="bullet"/>
+      <w:lvlText w:val="o"/>
+      <w:lvlJc w:val="left"/>
+      <w:pPr>
+        <w:ind w:left="5760" w:hanging="360"/>
+      </w:pPr>
+      <w:rPr>
+        <w:rFonts w:ascii="Courier New" w:hAnsi="Courier New" w:cs="Courier New" w:hint="default"/>
+      </w:rPr>
+    </w:lvl>
+    <w:lvl w:ilvl="8" w:tplc="08090005" w:tentative="1">
+      <w:start w:val="1"/>
+      <w:numFmt w:val="bullet"/>
+      <w:lvlText w:val=""/>
+      <w:lvlJc w:val="left"/>
+      <w:pPr>
+        <w:ind w:left="6480" w:hanging="360"/>
+      </w:pPr>
+      <w:rPr>
+        <w:rFonts w:ascii="Wingdings" w:hAnsi="Wingdings" w:hint="default"/>
+      </w:rPr>
+    </w:lvl>
+  </w:abstractNum>
+  <w:abstractNum w:abstractNumId="4" w15:restartNumberingAfterBreak="0">
+    <w:nsid w:val="70F66641"/>
+    <w:multiLevelType w:val="hybridMultilevel"/>
+    <w:tmpl w:val="17486A1C"/>
+    <w:lvl w:ilvl="0" w:tplc="08090001">
+      <w:start w:val="1"/>
+      <w:numFmt w:val="bullet"/>
+      <w:lvlText w:val=""/>
+      <w:lvlJc w:val="left"/>
+      <w:pPr>
+        <w:ind w:left="720" w:hanging="360"/>
+      </w:pPr>
+      <w:rPr>
+        <w:rFonts w:ascii="Symbol" w:hAnsi="Symbol" w:hint="default"/>
+      </w:rPr>
+    </w:lvl>
+    <w:lvl w:ilvl="1" w:tplc="08090003" w:tentative="1">
+      <w:start w:val="1"/>
+      <w:numFmt w:val="bullet"/>
+      <w:lvlText w:val="o"/>
+      <w:lvlJc w:val="left"/>
+      <w:pPr>
+        <w:ind w:left="1440" w:hanging="360"/>
+      </w:pPr>
+      <w:rPr>
+        <w:rFonts w:ascii="Courier New" w:hAnsi="Courier New" w:cs="Courier New" w:hint="default"/>
+      </w:rPr>
+    </w:lvl>
+    <w:lvl w:ilvl="2" w:tplc="08090005" w:tentative="1">
+      <w:start w:val="1"/>
+      <w:numFmt w:val="bullet"/>
+      <w:lvlText w:val=""/>
+      <w:lvlJc w:val="left"/>
+      <w:pPr>
+        <w:ind w:left="2160" w:hanging="360"/>
+      </w:pPr>
+      <w:rPr>
+        <w:rFonts w:ascii="Wingdings" w:hAnsi="Wingdings" w:hint="default"/>
+      </w:rPr>
+    </w:lvl>
+    <w:lvl w:ilvl="3" w:tplc="08090001" w:tentative="1">
+      <w:start w:val="1"/>
+      <w:numFmt w:val="bullet"/>
+      <w:lvlText w:val=""/>
+      <w:lvlJc w:val="left"/>
+      <w:pPr>
+        <w:ind w:left="2880" w:hanging="360"/>
+      </w:pPr>
+      <w:rPr>
+        <w:rFonts w:ascii="Symbol" w:hAnsi="Symbol" w:hint="default"/>
+      </w:rPr>
+    </w:lvl>
+    <w:lvl w:ilvl="4" w:tplc="08090003" w:tentative="1">
+      <w:start w:val="1"/>
+      <w:numFmt w:val="bullet"/>
+      <w:lvlText w:val="o"/>
+      <w:lvlJc w:val="left"/>
+      <w:pPr>
+        <w:ind w:left="3600" w:hanging="360"/>
+      </w:pPr>
+      <w:rPr>
+        <w:rFonts w:ascii="Courier New" w:hAnsi="Courier New" w:cs="Courier New" w:hint="default"/>
+      </w:rPr>
+    </w:lvl>
+    <w:lvl w:ilvl="5" w:tplc="08090005" w:tentative="1">
+      <w:start w:val="1"/>
+      <w:numFmt w:val="bullet"/>
+      <w:lvlText w:val=""/>
+      <w:lvlJc w:val="left"/>
+      <w:pPr>
+        <w:ind w:left="4320" w:hanging="360"/>
+      </w:pPr>
+      <w:rPr>
+        <w:rFonts w:ascii="Wingdings" w:hAnsi="Wingdings" w:hint="default"/>
+      </w:rPr>
+    </w:lvl>
+    <w:lvl w:ilvl="6" w:tplc="08090001" w:tentative="1">
+      <w:start w:val="1"/>
+      <w:numFmt w:val="bullet"/>
+      <w:lvlText w:val=""/>
+      <w:lvlJc w:val="left"/>
+      <w:pPr>
+        <w:ind w:left="5040" w:hanging="360"/>
+      </w:pPr>
+      <w:rPr>
+        <w:rFonts w:ascii="Symbol" w:hAnsi="Symbol" w:hint="default"/>
+      </w:rPr>
+    </w:lvl>
+    <w:lvl w:ilvl="7" w:tplc="08090003" w:tentative="1">
+      <w:start w:val="1"/>
+      <w:numFmt w:val="bullet"/>
+      <w:lvlText w:val="o"/>
+      <w:lvlJc w:val="left"/>
+      <w:pPr>
+        <w:ind w:left="5760" w:hanging="360"/>
+      </w:pPr>
+      <w:rPr>
+        <w:rFonts w:ascii="Courier New" w:hAnsi="Courier New" w:cs="Courier New" w:hint="default"/>
+      </w:rPr>
+    </w:lvl>
+    <w:lvl w:ilvl="8" w:tplc="08090005" w:tentative="1">
+      <w:start w:val="1"/>
+      <w:numFmt w:val="bullet"/>
+      <w:lvlText w:val=""/>
+      <w:lvlJc w:val="left"/>
+      <w:pPr>
+        <w:ind w:left="6480" w:hanging="360"/>
+      </w:pPr>
+      <w:rPr>
+        <w:rFonts w:ascii="Wingdings" w:hAnsi="Wingdings" w:hint="default"/>
+      </w:rPr>
+    </w:lvl>
+  </w:abstractNum>
+  <w:num w:numId="1">
+    <w:abstractNumId w:val="2"/>
+  </w:num>
+  <w:num w:numId="2">
+    <w:abstractNumId w:val="3"/>
+  </w:num>
+  <w:num w:numId="3">
+    <w:abstractNumId w:val="0"/>
+  </w:num>
+  <w:num w:numId="4">
+    <w:abstractNumId w:val="4"/>
+  </w:num>
+  <w:num w:numId="5">
+    <w:abstractNumId w:val="1"/>
+  </w:num>
+</w:numbering>
+</file>
+
 <file path=word/styles.xml><?xml version="1.0" encoding="utf-8"?>
-<w:styles xmlns:mc="http://schemas.openxmlformats.org/markup-compatibility/2006" xmlns:r="http://schemas.openxmlformats.org/officeDocument/2006/relationships" xmlns:w="http://schemas.openxmlformats.org/wordprocessingml/2006/main" xmlns:w14="http://schemas.microsoft.com/office/word/2010/wordml" xmlns:w15="http://schemas.microsoft.com/office/word/2012/wordml" xmlns:w16cex="http://schemas.microsoft.com/office/word/2018/wordml/cex" xmlns:w16cid="http://schemas.microsoft.com/office/word/2016/wordml/cid" xmlns:w16="http://schemas.microsoft.com/office/word/2018/wordml" xmlns:w16sdtdh="http://schemas.microsoft.com/office/word/2020/wordml/sdtdatahash" xmlns:w16se="http://schemas.microsoft.com/office/word/2015/wordml/symex" mc:Ignorable="w14 w15 w16se w16cid w16 w16cex w16sdtdh">
+<w:styles xmlns:mc="http://schemas.openxmlformats.org/markup-compatibility/2006" xmlns:r="http://schemas.openxmlformats.org/officeDocument/2006/relationships" xmlns:w="http://schemas.openxmlformats.org/wordprocessingml/2006/main" xmlns:w14="http://schemas.microsoft.com/office/word/2010/wordml" xmlns:w15="http://schemas.microsoft.com/office/word/2012/wordml" xmlns:w16cex="http://schemas.microsoft.com/office/word/2018/wordml/cex" xmlns:w16cid="http://schemas.microsoft.com/office/word/2016/wordml/cid" xmlns:w16="http://schemas.microsoft.com/office/word/2018/wordml" xmlns:w16se="http://schemas.microsoft.com/office/word/2015/wordml/symex" mc:Ignorable="w14 w15 w16se w16cid w16 w16cex">
   <w:docDefaults>
     <w:rPrDefault>
       <w:rPr>
@@ -647,6 +2570,36 @@
       <w:shd w:val="clear" w:color="auto" w:fill="E1DFDD"/>
     </w:rPr>
   </w:style>
+  <w:style w:type="table" w:styleId="TableGrid">
+    <w:name w:val="Table Grid"/>
+    <w:basedOn w:val="TableNormal"/>
+    <w:uiPriority w:val="59"/>
+    <w:rsid w:val="003B009E"/>
+    <w:pPr>
+      <w:spacing w:after="0" w:line="240" w:lineRule="auto"/>
+    </w:pPr>
+    <w:tblPr>
+      <w:tblBorders>
+        <w:top w:val="single" w:sz="4" w:space="0" w:color="auto"/>
+        <w:left w:val="single" w:sz="4" w:space="0" w:color="auto"/>
+        <w:bottom w:val="single" w:sz="4" w:space="0" w:color="auto"/>
+        <w:right w:val="single" w:sz="4" w:space="0" w:color="auto"/>
+        <w:insideH w:val="single" w:sz="4" w:space="0" w:color="auto"/>
+        <w:insideV w:val="single" w:sz="4" w:space="0" w:color="auto"/>
+      </w:tblBorders>
+    </w:tblPr>
+  </w:style>
+  <w:style w:type="paragraph" w:styleId="ListParagraph">
+    <w:name w:val="List Paragraph"/>
+    <w:basedOn w:val="Normal"/>
+    <w:uiPriority w:val="34"/>
+    <w:qFormat/>
+    <w:rsid w:val="00B957B1"/>
+    <w:pPr>
+      <w:ind w:left="720"/>
+      <w:contextualSpacing/>
+    </w:pPr>
+  </w:style>
 </w:styles>
 </file>
 

</xml_diff>